<commit_message>
completed i2c, pwm, adc sw implementation
</commit_message>
<xml_diff>
--- a/Lab2/EE 478 Final Lab Report - Copy-Patrick.docx
+++ b/Lab2/EE 478 Final Lab Report - Copy-Patrick.docx
@@ -4721,14 +4721,27 @@
       <w:r>
         <w:t xml:space="preserve">Figure </w:t>
       </w:r>
-      <w:fldSimple w:instr=" SEQ Figure \* ARABIC ">
-        <w:r>
-          <w:rPr>
-            <w:noProof/>
-          </w:rPr>
-          <w:t>1</w:t>
-        </w:r>
-      </w:fldSimple>
+      <w:r>
+        <w:fldChar w:fldCharType="begin"/>
+      </w:r>
+      <w:r>
+        <w:instrText xml:space="preserve"> SEQ Figure \* ARABIC </w:instrText>
+      </w:r>
+      <w:r>
+        <w:fldChar w:fldCharType="separate"/>
+      </w:r>
+      <w:r>
+        <w:rPr>
+          <w:noProof/>
+        </w:rPr>
+        <w:t>1</w:t>
+      </w:r>
+      <w:r>
+        <w:rPr>
+          <w:noProof/>
+        </w:rPr>
+        <w:fldChar w:fldCharType="end"/>
+      </w:r>
       <w:r>
         <w:t xml:space="preserve"> - Hardware block diagram for the SRAM interface</w:t>
       </w:r>
@@ -5993,25 +6006,31 @@
           <w:sz w:val="24"/>
           <w:szCs w:val="24"/>
         </w:rPr>
-        <w:t xml:space="preserve"> was simulated with an RC </w:t>
-      </w:r>
-      <w:proofErr w:type="spellStart"/>
-      <w:r>
-        <w:rPr>
-          <w:rFonts w:ascii="Times New Roman" w:hAnsi="Times New Roman" w:cs="Times New Roman"/>
-          <w:sz w:val="24"/>
-          <w:szCs w:val="24"/>
-        </w:rPr>
-        <w:t>lowpass</w:t>
-      </w:r>
-      <w:proofErr w:type="spellEnd"/>
-      <w:r>
-        <w:rPr>
-          <w:rFonts w:ascii="Times New Roman" w:hAnsi="Times New Roman" w:cs="Times New Roman"/>
-          <w:sz w:val="24"/>
-          <w:szCs w:val="24"/>
-        </w:rPr>
-        <w:t xml:space="preserve"> filter circuit with a </w:t>
+        <w:t xml:space="preserve"> was simulated with an RC low</w:t>
+      </w:r>
+      <w:r>
+        <w:rPr>
+          <w:rFonts w:ascii="Times New Roman" w:hAnsi="Times New Roman" w:cs="Times New Roman"/>
+          <w:sz w:val="24"/>
+          <w:szCs w:val="24"/>
+        </w:rPr>
+        <w:t>-</w:t>
+      </w:r>
+      <w:r>
+        <w:rPr>
+          <w:rFonts w:ascii="Times New Roman" w:hAnsi="Times New Roman" w:cs="Times New Roman"/>
+          <w:sz w:val="24"/>
+          <w:szCs w:val="24"/>
+        </w:rPr>
+        <w:t>pass filter cir</w:t>
+      </w:r>
+      <w:r>
+        <w:rPr>
+          <w:rFonts w:ascii="Times New Roman" w:hAnsi="Times New Roman" w:cs="Times New Roman"/>
+          <w:sz w:val="24"/>
+          <w:szCs w:val="24"/>
+        </w:rPr>
+        <w:t xml:space="preserve">cuit with a </w:t>
       </w:r>
       <w:proofErr w:type="gramStart"/>
       <w:r>
@@ -6020,7 +6039,7 @@
           <w:sz w:val="24"/>
           <w:szCs w:val="24"/>
         </w:rPr>
-        <w:t>20KHz</w:t>
+        <w:t>20kHz</w:t>
       </w:r>
       <w:proofErr w:type="gramEnd"/>
       <w:r>
@@ -6029,7 +6048,7 @@
           <w:sz w:val="24"/>
           <w:szCs w:val="24"/>
         </w:rPr>
-        <w:t xml:space="preserve"> cutoff filter.</w:t>
+        <w:t xml:space="preserve"> cutoff filter consisting of a 10k Ohm resistor and a 220nF capacitor.</w:t>
       </w:r>
     </w:p>
     <w:p>
@@ -6271,6 +6290,74 @@
           <w:sz w:val="24"/>
           <w:szCs w:val="24"/>
         </w:rPr>
+        <w:t>SRAM Control</w:t>
+      </w:r>
+    </w:p>
+    <w:p>
+      <w:pPr>
+        <w:spacing w:after="0" w:line="240" w:lineRule="auto"/>
+        <w:ind w:left="1440"/>
+        <w:outlineLvl w:val="0"/>
+        <w:rPr>
+          <w:rFonts w:ascii="Times New Roman" w:hAnsi="Times New Roman" w:cs="Times New Roman"/>
+          <w:sz w:val="24"/>
+          <w:szCs w:val="24"/>
+        </w:rPr>
+      </w:pPr>
+    </w:p>
+    <w:p>
+      <w:pPr>
+        <w:spacing w:after="0" w:line="240" w:lineRule="auto"/>
+        <w:ind w:left="1440"/>
+        <w:outlineLvl w:val="0"/>
+        <w:rPr>
+          <w:rFonts w:ascii="Times New Roman" w:hAnsi="Times New Roman" w:cs="Times New Roman"/>
+          <w:b/>
+          <w:sz w:val="24"/>
+          <w:szCs w:val="24"/>
+        </w:rPr>
+      </w:pPr>
+      <w:r>
+        <w:rPr>
+          <w:rFonts w:ascii="Times New Roman" w:hAnsi="Times New Roman" w:cs="Times New Roman"/>
+          <w:b/>
+          <w:sz w:val="24"/>
+          <w:szCs w:val="24"/>
+        </w:rPr>
+        <w:t xml:space="preserve">RS-232 Communication </w:t>
+      </w:r>
+    </w:p>
+    <w:p>
+      <w:pPr>
+        <w:spacing w:after="0" w:line="240" w:lineRule="auto"/>
+        <w:ind w:left="1440"/>
+        <w:outlineLvl w:val="0"/>
+        <w:rPr>
+          <w:rFonts w:ascii="Times New Roman" w:hAnsi="Times New Roman" w:cs="Times New Roman"/>
+          <w:sz w:val="24"/>
+          <w:szCs w:val="24"/>
+        </w:rPr>
+      </w:pPr>
+    </w:p>
+    <w:p>
+      <w:pPr>
+        <w:spacing w:after="0" w:line="240" w:lineRule="auto"/>
+        <w:ind w:left="1440"/>
+        <w:outlineLvl w:val="0"/>
+        <w:rPr>
+          <w:rFonts w:ascii="Times New Roman" w:hAnsi="Times New Roman" w:cs="Times New Roman"/>
+          <w:b/>
+          <w:sz w:val="24"/>
+          <w:szCs w:val="24"/>
+        </w:rPr>
+      </w:pPr>
+      <w:r>
+        <w:rPr>
+          <w:rFonts w:ascii="Times New Roman" w:hAnsi="Times New Roman" w:cs="Times New Roman"/>
+          <w:b/>
+          <w:sz w:val="24"/>
+          <w:szCs w:val="24"/>
+        </w:rPr>
         <w:t>I</w:t>
       </w:r>
       <w:r>
@@ -6323,6 +6410,7 @@
           <w:sz w:val="24"/>
           <w:szCs w:val="24"/>
         </w:rPr>
+        <w:lastRenderedPageBreak/>
         <w:t xml:space="preserve">The hardware configuration created two separate I2C communication channels, greatly simplifying the software implementation. </w:t>
       </w:r>
       <w:r>
@@ -6373,7 +6461,6 @@
           <w:sz w:val="24"/>
           <w:szCs w:val="24"/>
         </w:rPr>
-        <w:lastRenderedPageBreak/>
         <w:t>The outgoing channel sent the speed defined by the user as an 8-bit word</w:t>
       </w:r>
       <w:r>
@@ -6613,133 +6700,346 @@
     </w:p>
     <w:p>
       <w:pPr>
-        <w:spacing w:line="240" w:lineRule="auto"/>
-        <w:ind w:left="1440"/>
-        <w:outlineLvl w:val="0"/>
-        <w:rPr>
-          <w:rFonts w:ascii="Times New Roman" w:hAnsi="Times New Roman" w:cs="Times New Roman"/>
-          <w:sz w:val="24"/>
-          <w:szCs w:val="24"/>
-        </w:rPr>
-      </w:pPr>
-      <w:r>
-        <w:rPr>
-          <w:rFonts w:ascii="Times New Roman" w:hAnsi="Times New Roman" w:cs="Times New Roman"/>
-          <w:sz w:val="24"/>
-          <w:szCs w:val="24"/>
-        </w:rPr>
-        <w:t>Much of the remote node I2C software operates using the same code as the local node. For a general description of operation refer to the local node section. Specifics for the remote node are provide</w:t>
-      </w:r>
-      <w:r>
-        <w:rPr>
-          <w:rFonts w:ascii="Times New Roman" w:hAnsi="Times New Roman" w:cs="Times New Roman"/>
-          <w:sz w:val="24"/>
-          <w:szCs w:val="24"/>
-        </w:rPr>
-        <w:t>d</w:t>
-      </w:r>
-      <w:r>
-        <w:rPr>
-          <w:rFonts w:ascii="Times New Roman" w:hAnsi="Times New Roman" w:cs="Times New Roman"/>
-          <w:sz w:val="24"/>
-          <w:szCs w:val="24"/>
-        </w:rPr>
-        <w:t xml:space="preserve"> below.</w:t>
-      </w:r>
-    </w:p>
-    <w:p>
-      <w:pPr>
-        <w:spacing w:line="240" w:lineRule="auto"/>
-        <w:ind w:left="1440"/>
-        <w:outlineLvl w:val="0"/>
-        <w:rPr>
-          <w:rFonts w:ascii="Times New Roman" w:hAnsi="Times New Roman" w:cs="Times New Roman"/>
-          <w:i/>
-          <w:sz w:val="24"/>
-          <w:szCs w:val="24"/>
-        </w:rPr>
-      </w:pPr>
-      <w:r>
-        <w:rPr>
-          <w:rFonts w:ascii="Times New Roman" w:hAnsi="Times New Roman" w:cs="Times New Roman"/>
-          <w:i/>
-          <w:sz w:val="24"/>
-          <w:szCs w:val="24"/>
-        </w:rPr>
-        <w:t>Outgoing –</w:t>
-      </w:r>
-      <w:r>
-        <w:rPr>
-          <w:rFonts w:ascii="Times New Roman" w:hAnsi="Times New Roman" w:cs="Times New Roman"/>
-          <w:i/>
-          <w:sz w:val="24"/>
-          <w:szCs w:val="24"/>
-        </w:rPr>
-        <w:t>Monitor</w:t>
-      </w:r>
-      <w:r>
-        <w:rPr>
-          <w:rFonts w:ascii="Times New Roman" w:hAnsi="Times New Roman" w:cs="Times New Roman"/>
-          <w:i/>
-          <w:sz w:val="24"/>
-          <w:szCs w:val="24"/>
-        </w:rPr>
-        <w:t xml:space="preserve"> Channel</w:t>
-      </w:r>
-    </w:p>
-    <w:p>
-      <w:pPr>
         <w:spacing w:after="0" w:line="240" w:lineRule="auto"/>
         <w:ind w:left="1440"/>
         <w:outlineLvl w:val="0"/>
         <w:rPr>
           <w:rFonts w:ascii="Times New Roman" w:hAnsi="Times New Roman" w:cs="Times New Roman"/>
-          <w:sz w:val="24"/>
-          <w:szCs w:val="24"/>
-        </w:rPr>
-      </w:pPr>
-      <w:r>
-        <w:rPr>
-          <w:rFonts w:ascii="Times New Roman" w:hAnsi="Times New Roman" w:cs="Times New Roman"/>
-          <w:sz w:val="24"/>
-          <w:szCs w:val="24"/>
-        </w:rPr>
-        <w:t xml:space="preserve">The outgoing channel sent </w:t>
-      </w:r>
-      <w:r>
-        <w:rPr>
-          <w:rFonts w:ascii="Times New Roman" w:hAnsi="Times New Roman" w:cs="Times New Roman"/>
-          <w:sz w:val="24"/>
-          <w:szCs w:val="24"/>
-        </w:rPr>
-        <w:t xml:space="preserve">two bytes of data to the local node. The first byte encodes the actual motor speed following the coding convention used throughout the system. The second byte contains the </w:t>
+          <w:b/>
+          <w:sz w:val="24"/>
+          <w:szCs w:val="24"/>
+        </w:rPr>
+      </w:pPr>
+      <w:r>
+        <w:rPr>
+          <w:rFonts w:ascii="Times New Roman" w:hAnsi="Times New Roman" w:cs="Times New Roman"/>
+          <w:b/>
+          <w:sz w:val="24"/>
+          <w:szCs w:val="24"/>
+        </w:rPr>
+        <w:t>SRAM Control</w:t>
+      </w:r>
+    </w:p>
+    <w:p>
+      <w:pPr>
+        <w:spacing w:after="0" w:line="240" w:lineRule="auto"/>
+        <w:ind w:left="1440"/>
+        <w:outlineLvl w:val="0"/>
+        <w:rPr>
+          <w:rFonts w:ascii="Times New Roman" w:hAnsi="Times New Roman" w:cs="Times New Roman"/>
+          <w:b/>
+          <w:sz w:val="24"/>
+          <w:szCs w:val="24"/>
+        </w:rPr>
+      </w:pPr>
+    </w:p>
+    <w:p>
+      <w:pPr>
+        <w:spacing w:after="0" w:line="240" w:lineRule="auto"/>
+        <w:ind w:left="1440"/>
+        <w:outlineLvl w:val="0"/>
+        <w:rPr>
+          <w:rFonts w:ascii="Times New Roman" w:hAnsi="Times New Roman" w:cs="Times New Roman"/>
+          <w:b/>
+          <w:sz w:val="24"/>
+          <w:szCs w:val="24"/>
+        </w:rPr>
+      </w:pPr>
+      <w:r>
+        <w:rPr>
+          <w:rFonts w:ascii="Times New Roman" w:hAnsi="Times New Roman" w:cs="Times New Roman"/>
+          <w:b/>
+          <w:sz w:val="24"/>
+          <w:szCs w:val="24"/>
+        </w:rPr>
+        <w:t>ADC voltage measurement</w:t>
+      </w:r>
+    </w:p>
+    <w:p>
+      <w:pPr>
+        <w:spacing w:after="0" w:line="240" w:lineRule="auto"/>
+        <w:ind w:left="1440"/>
+        <w:outlineLvl w:val="0"/>
+        <w:rPr>
+          <w:rFonts w:ascii="Times New Roman" w:hAnsi="Times New Roman" w:cs="Times New Roman"/>
+          <w:sz w:val="24"/>
+          <w:szCs w:val="24"/>
+        </w:rPr>
+      </w:pPr>
+    </w:p>
+    <w:p>
+      <w:pPr>
+        <w:spacing w:after="0" w:line="240" w:lineRule="auto"/>
+        <w:ind w:left="1440"/>
+        <w:outlineLvl w:val="0"/>
+        <w:rPr>
+          <w:rFonts w:ascii="Times New Roman" w:hAnsi="Times New Roman" w:cs="Times New Roman"/>
+          <w:sz w:val="24"/>
+          <w:szCs w:val="24"/>
+        </w:rPr>
+      </w:pPr>
+      <w:r>
+        <w:rPr>
+          <w:rFonts w:ascii="Times New Roman" w:hAnsi="Times New Roman" w:cs="Times New Roman"/>
+          <w:sz w:val="24"/>
+          <w:szCs w:val="24"/>
+        </w:rPr>
+        <w:t xml:space="preserve">The analog to digital module measures the actual voltage </w:t>
+      </w:r>
+      <w:r>
+        <w:rPr>
+          <w:rFonts w:ascii="Times New Roman" w:hAnsi="Times New Roman" w:cs="Times New Roman"/>
+          <w:sz w:val="24"/>
+          <w:szCs w:val="24"/>
+        </w:rPr>
+        <w:t xml:space="preserve">across the motor. The setup for the ADC involves configuring the ADC </w:t>
+      </w:r>
+      <w:r>
+        <w:rPr>
+          <w:rFonts w:ascii="Times New Roman" w:hAnsi="Times New Roman" w:cs="Times New Roman"/>
+          <w:sz w:val="24"/>
+          <w:szCs w:val="24"/>
+        </w:rPr>
+        <w:t>clock source</w:t>
+      </w:r>
+      <w:r>
+        <w:rPr>
+          <w:rFonts w:ascii="Times New Roman" w:hAnsi="Times New Roman" w:cs="Times New Roman"/>
+          <w:sz w:val="24"/>
+          <w:szCs w:val="24"/>
+        </w:rPr>
+        <w:t xml:space="preserve">, input channel, and </w:t>
+      </w:r>
+      <w:r>
+        <w:rPr>
+          <w:rFonts w:ascii="Times New Roman" w:hAnsi="Times New Roman" w:cs="Times New Roman"/>
+          <w:sz w:val="24"/>
+          <w:szCs w:val="24"/>
+        </w:rPr>
+        <w:t>acquisition time</w:t>
+      </w:r>
+      <w:r>
+        <w:rPr>
+          <w:rFonts w:ascii="Times New Roman" w:hAnsi="Times New Roman" w:cs="Times New Roman"/>
+          <w:sz w:val="24"/>
+          <w:szCs w:val="24"/>
+        </w:rPr>
+        <w:t>. These parameters are defined as follows.</w:t>
+      </w:r>
+    </w:p>
+    <w:p>
+      <w:pPr>
+        <w:pStyle w:val="ListParagraph"/>
+        <w:numPr>
+          <w:ilvl w:val="0"/>
+          <w:numId w:val="5"/>
+        </w:numPr>
+        <w:spacing w:after="0" w:line="240" w:lineRule="auto"/>
+        <w:outlineLvl w:val="0"/>
+        <w:rPr>
+          <w:rFonts w:ascii="Times New Roman" w:hAnsi="Times New Roman" w:cs="Times New Roman"/>
+          <w:sz w:val="24"/>
+          <w:szCs w:val="24"/>
+        </w:rPr>
+      </w:pPr>
+      <w:r>
+        <w:rPr>
+          <w:rFonts w:ascii="Times New Roman" w:hAnsi="Times New Roman" w:cs="Times New Roman"/>
+          <w:sz w:val="24"/>
+          <w:szCs w:val="24"/>
+        </w:rPr>
+        <w:t>ADC clock source is 1/64</w:t>
+      </w:r>
+      <w:r>
+        <w:rPr>
+          <w:rFonts w:ascii="Times New Roman" w:hAnsi="Times New Roman" w:cs="Times New Roman"/>
+          <w:sz w:val="24"/>
+          <w:szCs w:val="24"/>
+          <w:vertAlign w:val="superscript"/>
+        </w:rPr>
+        <w:t>th</w:t>
+      </w:r>
+      <w:r>
+        <w:rPr>
+          <w:rFonts w:ascii="Times New Roman" w:hAnsi="Times New Roman" w:cs="Times New Roman"/>
+          <w:sz w:val="24"/>
+          <w:szCs w:val="24"/>
+        </w:rPr>
+        <w:t xml:space="preserve"> the primary oscillator frequency</w:t>
+      </w:r>
+    </w:p>
+    <w:p>
+      <w:pPr>
+        <w:pStyle w:val="ListParagraph"/>
+        <w:numPr>
+          <w:ilvl w:val="0"/>
+          <w:numId w:val="5"/>
+        </w:numPr>
+        <w:spacing w:after="0" w:line="240" w:lineRule="auto"/>
+        <w:outlineLvl w:val="0"/>
+        <w:rPr>
+          <w:rFonts w:ascii="Times New Roman" w:hAnsi="Times New Roman" w:cs="Times New Roman"/>
+          <w:sz w:val="24"/>
+          <w:szCs w:val="24"/>
+        </w:rPr>
+      </w:pPr>
+      <w:r>
+        <w:rPr>
+          <w:rFonts w:ascii="Times New Roman" w:hAnsi="Times New Roman" w:cs="Times New Roman"/>
+          <w:sz w:val="24"/>
+          <w:szCs w:val="24"/>
+        </w:rPr>
+        <w:t>ADC acquisition time is 12 time periods</w:t>
+      </w:r>
+    </w:p>
+    <w:p>
+      <w:pPr>
+        <w:pStyle w:val="ListParagraph"/>
+        <w:numPr>
+          <w:ilvl w:val="0"/>
+          <w:numId w:val="5"/>
+        </w:numPr>
+        <w:spacing w:after="0" w:line="240" w:lineRule="auto"/>
+        <w:outlineLvl w:val="0"/>
+        <w:rPr>
+          <w:rFonts w:ascii="Times New Roman" w:hAnsi="Times New Roman" w:cs="Times New Roman"/>
+          <w:sz w:val="24"/>
+          <w:szCs w:val="24"/>
+        </w:rPr>
+      </w:pPr>
+      <w:r>
+        <w:rPr>
+          <w:rFonts w:ascii="Times New Roman" w:hAnsi="Times New Roman" w:cs="Times New Roman"/>
+          <w:sz w:val="24"/>
+          <w:szCs w:val="24"/>
+        </w:rPr>
+        <w:t>Input channel is channel 14 (Pin 10)</w:t>
+      </w:r>
+    </w:p>
+    <w:p>
+      <w:pPr>
+        <w:pStyle w:val="ListParagraph"/>
+        <w:numPr>
+          <w:ilvl w:val="0"/>
+          <w:numId w:val="5"/>
+        </w:numPr>
+        <w:spacing w:after="0" w:line="240" w:lineRule="auto"/>
+        <w:outlineLvl w:val="0"/>
+        <w:rPr>
+          <w:rFonts w:ascii="Times New Roman" w:hAnsi="Times New Roman" w:cs="Times New Roman"/>
+          <w:sz w:val="24"/>
+          <w:szCs w:val="24"/>
+        </w:rPr>
+      </w:pPr>
+      <w:r>
+        <w:rPr>
+          <w:rFonts w:ascii="Times New Roman" w:hAnsi="Times New Roman" w:cs="Times New Roman"/>
+          <w:sz w:val="24"/>
+          <w:szCs w:val="24"/>
+        </w:rPr>
+        <w:t>ADC interrupt is disabled</w:t>
+      </w:r>
+    </w:p>
+    <w:p>
+      <w:pPr>
+        <w:pStyle w:val="ListParagraph"/>
+        <w:numPr>
+          <w:ilvl w:val="0"/>
+          <w:numId w:val="5"/>
+        </w:numPr>
+        <w:spacing w:after="0" w:line="240" w:lineRule="auto"/>
+        <w:outlineLvl w:val="0"/>
+        <w:rPr>
+          <w:rFonts w:ascii="Times New Roman" w:hAnsi="Times New Roman" w:cs="Times New Roman"/>
+          <w:sz w:val="24"/>
+          <w:szCs w:val="24"/>
+        </w:rPr>
+      </w:pPr>
+      <w:r>
+        <w:rPr>
+          <w:rFonts w:ascii="Times New Roman" w:hAnsi="Times New Roman" w:cs="Times New Roman"/>
+          <w:sz w:val="24"/>
+          <w:szCs w:val="24"/>
+        </w:rPr>
+        <w:t>ADC result is right justified</w:t>
+      </w:r>
+    </w:p>
+    <w:p>
+      <w:pPr>
+        <w:pStyle w:val="ListParagraph"/>
+        <w:numPr>
+          <w:ilvl w:val="0"/>
+          <w:numId w:val="5"/>
+        </w:numPr>
+        <w:spacing w:after="0" w:line="240" w:lineRule="auto"/>
+        <w:outlineLvl w:val="0"/>
+        <w:rPr>
+          <w:rFonts w:ascii="Times New Roman" w:hAnsi="Times New Roman" w:cs="Times New Roman"/>
+          <w:sz w:val="24"/>
+          <w:szCs w:val="24"/>
+        </w:rPr>
+      </w:pPr>
+      <w:r>
+        <w:rPr>
+          <w:rFonts w:ascii="Times New Roman" w:hAnsi="Times New Roman" w:cs="Times New Roman"/>
+          <w:sz w:val="24"/>
+          <w:szCs w:val="24"/>
+        </w:rPr>
+        <w:t>ADC voltage references are the internal voltage references (5V and GND)</w:t>
+      </w:r>
+    </w:p>
+    <w:p>
+      <w:pPr>
+        <w:spacing w:after="0" w:line="240" w:lineRule="auto"/>
+        <w:ind w:left="1440"/>
+        <w:outlineLvl w:val="0"/>
+        <w:rPr>
+          <w:rFonts w:ascii="Times New Roman" w:hAnsi="Times New Roman" w:cs="Times New Roman"/>
+          <w:sz w:val="24"/>
+          <w:szCs w:val="24"/>
+        </w:rPr>
+      </w:pPr>
+    </w:p>
+    <w:p>
+      <w:pPr>
+        <w:spacing w:after="0" w:line="240" w:lineRule="auto"/>
+        <w:ind w:left="1440"/>
+        <w:outlineLvl w:val="0"/>
+        <w:rPr>
+          <w:rFonts w:ascii="Times New Roman" w:hAnsi="Times New Roman" w:cs="Times New Roman"/>
+          <w:sz w:val="24"/>
+          <w:szCs w:val="24"/>
+        </w:rPr>
+      </w:pPr>
+      <w:r>
+        <w:rPr>
+          <w:rFonts w:ascii="Times New Roman" w:hAnsi="Times New Roman" w:cs="Times New Roman"/>
+          <w:sz w:val="24"/>
+          <w:szCs w:val="24"/>
+        </w:rPr>
+        <w:lastRenderedPageBreak/>
+        <w:t xml:space="preserve">Since no interrupts are used, the microcontroller polls the ADC status flag until a computation is complete. The result is read into a temporary register and converted to a zero to 200 </w:t>
+      </w:r>
+      <w:proofErr w:type="gramStart"/>
+      <w:r>
+        <w:rPr>
+          <w:rFonts w:ascii="Times New Roman" w:hAnsi="Times New Roman" w:cs="Times New Roman"/>
+          <w:sz w:val="24"/>
+          <w:szCs w:val="24"/>
+        </w:rPr>
+        <w:t>scale</w:t>
+      </w:r>
+      <w:proofErr w:type="gramEnd"/>
+      <w:r>
+        <w:rPr>
+          <w:rFonts w:ascii="Times New Roman" w:hAnsi="Times New Roman" w:cs="Times New Roman"/>
+          <w:sz w:val="24"/>
+          <w:szCs w:val="24"/>
+        </w:rPr>
+        <w:t xml:space="preserve"> by multiplying the result by 50, bit shifting to the right by 8 and adding 1. To reduce the unnecessary memory writes, and because the precision of the ADC is greater than the noise from the input signal, the current motor speed is only updated if the new measurement is 1% greater or less than the value for the actual speed held in memory. If this is the case, a flag is set to send this value to the local node.</w:t>
       </w:r>
       <w:bookmarkStart w:id="8" w:name="_GoBack"/>
       <w:bookmarkEnd w:id="8"/>
-      <w:r>
-        <w:rPr>
-          <w:rFonts w:ascii="Times New Roman" w:hAnsi="Times New Roman" w:cs="Times New Roman"/>
-          <w:sz w:val="24"/>
-          <w:szCs w:val="24"/>
-        </w:rPr>
-        <w:t>error state encoded as an integer</w:t>
-      </w:r>
-      <w:r>
-        <w:rPr>
-          <w:rFonts w:ascii="Times New Roman" w:hAnsi="Times New Roman" w:cs="Times New Roman"/>
-          <w:sz w:val="24"/>
-          <w:szCs w:val="24"/>
-        </w:rPr>
-        <w:t xml:space="preserve">. </w:t>
-      </w:r>
-      <w:r>
-        <w:rPr>
-          <w:rFonts w:ascii="Times New Roman" w:hAnsi="Times New Roman" w:cs="Times New Roman"/>
-          <w:sz w:val="24"/>
-          <w:szCs w:val="24"/>
-        </w:rPr>
-        <w:t xml:space="preserve">The MSSP1 module is configured just like the local node using the same polling scheme. </w:t>
-      </w:r>
     </w:p>
     <w:p>
       <w:pPr>
@@ -6748,6 +7048,7 @@
         <w:outlineLvl w:val="0"/>
         <w:rPr>
           <w:rFonts w:ascii="Times New Roman" w:hAnsi="Times New Roman" w:cs="Times New Roman"/>
+          <w:b/>
           <w:sz w:val="24"/>
           <w:szCs w:val="24"/>
         </w:rPr>
@@ -6760,6 +7061,397 @@
         <w:outlineLvl w:val="0"/>
         <w:rPr>
           <w:rFonts w:ascii="Times New Roman" w:hAnsi="Times New Roman" w:cs="Times New Roman"/>
+          <w:b/>
+          <w:sz w:val="24"/>
+          <w:szCs w:val="24"/>
+        </w:rPr>
+      </w:pPr>
+      <w:r>
+        <w:rPr>
+          <w:rFonts w:ascii="Times New Roman" w:hAnsi="Times New Roman" w:cs="Times New Roman"/>
+          <w:b/>
+          <w:sz w:val="24"/>
+          <w:szCs w:val="24"/>
+        </w:rPr>
+        <w:t>PWM output</w:t>
+      </w:r>
+    </w:p>
+    <w:p>
+      <w:pPr>
+        <w:spacing w:after="0" w:line="240" w:lineRule="auto"/>
+        <w:ind w:left="1440"/>
+        <w:outlineLvl w:val="0"/>
+        <w:rPr>
+          <w:rFonts w:ascii="Times New Roman" w:hAnsi="Times New Roman" w:cs="Times New Roman"/>
+          <w:b/>
+          <w:sz w:val="24"/>
+          <w:szCs w:val="24"/>
+        </w:rPr>
+      </w:pPr>
+    </w:p>
+    <w:p>
+      <w:pPr>
+        <w:spacing w:after="0" w:line="240" w:lineRule="auto"/>
+        <w:ind w:left="1440"/>
+        <w:outlineLvl w:val="0"/>
+        <w:rPr>
+          <w:rFonts w:ascii="Times New Roman" w:hAnsi="Times New Roman" w:cs="Times New Roman"/>
+          <w:sz w:val="24"/>
+          <w:szCs w:val="24"/>
+        </w:rPr>
+      </w:pPr>
+      <w:r>
+        <w:rPr>
+          <w:rFonts w:ascii="Times New Roman" w:hAnsi="Times New Roman" w:cs="Times New Roman"/>
+          <w:sz w:val="24"/>
+          <w:szCs w:val="24"/>
+        </w:rPr>
+        <w:t>The pulse width modulation (PWM) output has only a minimal software implementation –the majority of the work is handled by the hardware module. Within software, the PWM has two primary components: setup and adjustment of the duty cycle. Setup occurs once each time the microcontroller is reset but adjustment occurs continuously while the PIC18 is running.</w:t>
+      </w:r>
+      <w:r>
+        <w:rPr>
+          <w:rFonts w:ascii="Times New Roman" w:hAnsi="Times New Roman" w:cs="Times New Roman"/>
+          <w:sz w:val="24"/>
+          <w:szCs w:val="24"/>
+        </w:rPr>
+        <w:t xml:space="preserve"> When PWM setup occurs, the following registers are set:</w:t>
+      </w:r>
+    </w:p>
+    <w:p>
+      <w:pPr>
+        <w:pStyle w:val="ListParagraph"/>
+        <w:numPr>
+          <w:ilvl w:val="0"/>
+          <w:numId w:val="4"/>
+        </w:numPr>
+        <w:spacing w:after="0" w:line="240" w:lineRule="auto"/>
+        <w:outlineLvl w:val="0"/>
+        <w:rPr>
+          <w:rFonts w:ascii="Times New Roman" w:hAnsi="Times New Roman" w:cs="Times New Roman"/>
+          <w:sz w:val="24"/>
+          <w:szCs w:val="24"/>
+        </w:rPr>
+      </w:pPr>
+      <w:r>
+        <w:rPr>
+          <w:rFonts w:ascii="Times New Roman" w:hAnsi="Times New Roman" w:cs="Times New Roman"/>
+          <w:sz w:val="24"/>
+          <w:szCs w:val="24"/>
+        </w:rPr>
+        <w:t>PR4 is set for 20kHz frequency</w:t>
+      </w:r>
+    </w:p>
+    <w:p>
+      <w:pPr>
+        <w:pStyle w:val="ListParagraph"/>
+        <w:numPr>
+          <w:ilvl w:val="0"/>
+          <w:numId w:val="4"/>
+        </w:numPr>
+        <w:spacing w:after="0" w:line="240" w:lineRule="auto"/>
+        <w:outlineLvl w:val="0"/>
+        <w:rPr>
+          <w:rFonts w:ascii="Times New Roman" w:hAnsi="Times New Roman" w:cs="Times New Roman"/>
+          <w:sz w:val="24"/>
+          <w:szCs w:val="24"/>
+        </w:rPr>
+      </w:pPr>
+      <w:r>
+        <w:rPr>
+          <w:rFonts w:ascii="Times New Roman" w:hAnsi="Times New Roman" w:cs="Times New Roman"/>
+          <w:sz w:val="24"/>
+          <w:szCs w:val="24"/>
+        </w:rPr>
+        <w:t>T4CON is set for a 1:1 pre</w:t>
+      </w:r>
+      <w:r>
+        <w:rPr>
+          <w:rFonts w:ascii="Times New Roman" w:hAnsi="Times New Roman" w:cs="Times New Roman"/>
+          <w:sz w:val="24"/>
+          <w:szCs w:val="24"/>
+        </w:rPr>
+        <w:t>-</w:t>
+      </w:r>
+      <w:r>
+        <w:rPr>
+          <w:rFonts w:ascii="Times New Roman" w:hAnsi="Times New Roman" w:cs="Times New Roman"/>
+          <w:sz w:val="24"/>
+          <w:szCs w:val="24"/>
+        </w:rPr>
+        <w:t>scaling factor</w:t>
+      </w:r>
+    </w:p>
+    <w:p>
+      <w:pPr>
+        <w:pStyle w:val="ListParagraph"/>
+        <w:numPr>
+          <w:ilvl w:val="0"/>
+          <w:numId w:val="4"/>
+        </w:numPr>
+        <w:spacing w:after="0" w:line="240" w:lineRule="auto"/>
+        <w:outlineLvl w:val="0"/>
+        <w:rPr>
+          <w:rFonts w:ascii="Times New Roman" w:hAnsi="Times New Roman" w:cs="Times New Roman"/>
+          <w:sz w:val="24"/>
+          <w:szCs w:val="24"/>
+        </w:rPr>
+      </w:pPr>
+      <w:r>
+        <w:rPr>
+          <w:rFonts w:ascii="Times New Roman" w:hAnsi="Times New Roman" w:cs="Times New Roman"/>
+          <w:sz w:val="24"/>
+          <w:szCs w:val="24"/>
+        </w:rPr>
+        <w:t>CCP4CON is set to select PWM mode</w:t>
+      </w:r>
+    </w:p>
+    <w:p>
+      <w:pPr>
+        <w:pStyle w:val="ListParagraph"/>
+        <w:numPr>
+          <w:ilvl w:val="0"/>
+          <w:numId w:val="4"/>
+        </w:numPr>
+        <w:spacing w:after="0" w:line="240" w:lineRule="auto"/>
+        <w:outlineLvl w:val="0"/>
+        <w:rPr>
+          <w:rFonts w:ascii="Times New Roman" w:hAnsi="Times New Roman" w:cs="Times New Roman"/>
+          <w:sz w:val="24"/>
+          <w:szCs w:val="24"/>
+        </w:rPr>
+      </w:pPr>
+      <w:r>
+        <w:rPr>
+          <w:rFonts w:ascii="Times New Roman" w:hAnsi="Times New Roman" w:cs="Times New Roman"/>
+          <w:sz w:val="24"/>
+          <w:szCs w:val="24"/>
+        </w:rPr>
+        <w:t>CCP4CON and ccPR4L are set to an initial 50% duty cycle</w:t>
+      </w:r>
+    </w:p>
+    <w:p>
+      <w:pPr>
+        <w:pStyle w:val="ListParagraph"/>
+        <w:numPr>
+          <w:ilvl w:val="0"/>
+          <w:numId w:val="4"/>
+        </w:numPr>
+        <w:spacing w:after="0" w:line="240" w:lineRule="auto"/>
+        <w:outlineLvl w:val="0"/>
+        <w:rPr>
+          <w:rFonts w:ascii="Times New Roman" w:hAnsi="Times New Roman" w:cs="Times New Roman"/>
+          <w:sz w:val="24"/>
+          <w:szCs w:val="24"/>
+        </w:rPr>
+      </w:pPr>
+      <w:r>
+        <w:rPr>
+          <w:rFonts w:ascii="Times New Roman" w:hAnsi="Times New Roman" w:cs="Times New Roman"/>
+          <w:sz w:val="24"/>
+          <w:szCs w:val="24"/>
+        </w:rPr>
+        <w:t>The Timer4 interrupt flag is cleared</w:t>
+      </w:r>
+    </w:p>
+    <w:p>
+      <w:pPr>
+        <w:pStyle w:val="ListParagraph"/>
+        <w:numPr>
+          <w:ilvl w:val="0"/>
+          <w:numId w:val="4"/>
+        </w:numPr>
+        <w:spacing w:after="0" w:line="240" w:lineRule="auto"/>
+        <w:outlineLvl w:val="0"/>
+        <w:rPr>
+          <w:rFonts w:ascii="Times New Roman" w:hAnsi="Times New Roman" w:cs="Times New Roman"/>
+          <w:sz w:val="24"/>
+          <w:szCs w:val="24"/>
+        </w:rPr>
+      </w:pPr>
+      <w:r>
+        <w:rPr>
+          <w:rFonts w:ascii="Times New Roman" w:hAnsi="Times New Roman" w:cs="Times New Roman"/>
+          <w:sz w:val="24"/>
+          <w:szCs w:val="24"/>
+        </w:rPr>
+        <w:t xml:space="preserve">The GPIO pin </w:t>
+      </w:r>
+      <w:r>
+        <w:rPr>
+          <w:rFonts w:ascii="Times New Roman" w:hAnsi="Times New Roman" w:cs="Times New Roman"/>
+          <w:sz w:val="24"/>
+          <w:szCs w:val="24"/>
+        </w:rPr>
+        <w:t xml:space="preserve">B4 </w:t>
+      </w:r>
+      <w:r>
+        <w:rPr>
+          <w:rFonts w:ascii="Times New Roman" w:hAnsi="Times New Roman" w:cs="Times New Roman"/>
+          <w:sz w:val="24"/>
+          <w:szCs w:val="24"/>
+        </w:rPr>
+        <w:t>(pin 21) is configured as an output</w:t>
+      </w:r>
+    </w:p>
+    <w:p>
+      <w:pPr>
+        <w:spacing w:after="0" w:line="240" w:lineRule="auto"/>
+        <w:ind w:left="1440"/>
+        <w:outlineLvl w:val="0"/>
+        <w:rPr>
+          <w:rFonts w:ascii="Times New Roman" w:hAnsi="Times New Roman" w:cs="Times New Roman"/>
+          <w:sz w:val="24"/>
+          <w:szCs w:val="24"/>
+        </w:rPr>
+      </w:pPr>
+    </w:p>
+    <w:p>
+      <w:pPr>
+        <w:spacing w:after="0" w:line="240" w:lineRule="auto"/>
+        <w:ind w:left="1440"/>
+        <w:outlineLvl w:val="0"/>
+        <w:rPr>
+          <w:rFonts w:ascii="Times New Roman" w:hAnsi="Times New Roman" w:cs="Times New Roman"/>
+          <w:sz w:val="24"/>
+          <w:szCs w:val="24"/>
+        </w:rPr>
+      </w:pPr>
+      <w:r>
+        <w:rPr>
+          <w:rFonts w:ascii="Times New Roman" w:hAnsi="Times New Roman" w:cs="Times New Roman"/>
+          <w:sz w:val="24"/>
+          <w:szCs w:val="24"/>
+        </w:rPr>
+        <w:t xml:space="preserve">To adjust the PWM duty cycle, the PIC18 calls the compiler function </w:t>
+      </w:r>
+      <w:proofErr w:type="gramStart"/>
+      <w:r>
+        <w:rPr>
+          <w:rFonts w:ascii="Times New Roman" w:hAnsi="Times New Roman" w:cs="Times New Roman"/>
+          <w:sz w:val="24"/>
+          <w:szCs w:val="24"/>
+        </w:rPr>
+        <w:t>SetDCPWM4(</w:t>
+      </w:r>
+      <w:proofErr w:type="gramEnd"/>
+      <w:r>
+        <w:rPr>
+          <w:rFonts w:ascii="Times New Roman" w:hAnsi="Times New Roman" w:cs="Times New Roman"/>
+          <w:sz w:val="24"/>
+          <w:szCs w:val="24"/>
+        </w:rPr>
+        <w:t>). To pass an appropriately scaled value to the PWM module, the global control variable is multiplied by 5, giving a range from 0 to 1023. The PWM duty cycle is adjusted each time the main program loop is executed.</w:t>
+      </w:r>
+    </w:p>
+    <w:p>
+      <w:pPr>
+        <w:spacing w:after="0" w:line="240" w:lineRule="auto"/>
+        <w:ind w:left="1440"/>
+        <w:outlineLvl w:val="0"/>
+        <w:rPr>
+          <w:rFonts w:ascii="Times New Roman" w:hAnsi="Times New Roman" w:cs="Times New Roman"/>
+          <w:b/>
+          <w:sz w:val="24"/>
+          <w:szCs w:val="24"/>
+        </w:rPr>
+      </w:pPr>
+    </w:p>
+    <w:p>
+      <w:pPr>
+        <w:spacing w:after="0" w:line="240" w:lineRule="auto"/>
+        <w:ind w:left="1440"/>
+        <w:outlineLvl w:val="0"/>
+        <w:rPr>
+          <w:rFonts w:ascii="Times New Roman" w:hAnsi="Times New Roman" w:cs="Times New Roman"/>
+          <w:b/>
+          <w:sz w:val="24"/>
+          <w:szCs w:val="24"/>
+        </w:rPr>
+      </w:pPr>
+      <w:r>
+        <w:rPr>
+          <w:rFonts w:ascii="Times New Roman" w:hAnsi="Times New Roman" w:cs="Times New Roman"/>
+          <w:b/>
+          <w:sz w:val="24"/>
+          <w:szCs w:val="24"/>
+        </w:rPr>
+        <w:t>I</w:t>
+      </w:r>
+      <w:r>
+        <w:rPr>
+          <w:rFonts w:ascii="Times New Roman" w:hAnsi="Times New Roman" w:cs="Times New Roman"/>
+          <w:b/>
+          <w:sz w:val="24"/>
+          <w:szCs w:val="24"/>
+          <w:vertAlign w:val="superscript"/>
+        </w:rPr>
+        <w:t>2</w:t>
+      </w:r>
+      <w:r>
+        <w:rPr>
+          <w:rFonts w:ascii="Times New Roman" w:hAnsi="Times New Roman" w:cs="Times New Roman"/>
+          <w:b/>
+          <w:sz w:val="24"/>
+          <w:szCs w:val="24"/>
+        </w:rPr>
+        <w:t>C Communication</w:t>
+      </w:r>
+    </w:p>
+    <w:p>
+      <w:pPr>
+        <w:spacing w:line="240" w:lineRule="auto"/>
+        <w:ind w:left="1440"/>
+        <w:outlineLvl w:val="0"/>
+        <w:rPr>
+          <w:rFonts w:ascii="Times New Roman" w:hAnsi="Times New Roman" w:cs="Times New Roman"/>
+          <w:sz w:val="24"/>
+          <w:szCs w:val="24"/>
+        </w:rPr>
+      </w:pPr>
+    </w:p>
+    <w:p>
+      <w:pPr>
+        <w:spacing w:line="240" w:lineRule="auto"/>
+        <w:ind w:left="1440"/>
+        <w:outlineLvl w:val="0"/>
+        <w:rPr>
+          <w:rFonts w:ascii="Times New Roman" w:hAnsi="Times New Roman" w:cs="Times New Roman"/>
+          <w:sz w:val="24"/>
+          <w:szCs w:val="24"/>
+        </w:rPr>
+      </w:pPr>
+      <w:r>
+        <w:rPr>
+          <w:rFonts w:ascii="Times New Roman" w:hAnsi="Times New Roman" w:cs="Times New Roman"/>
+          <w:sz w:val="24"/>
+          <w:szCs w:val="24"/>
+        </w:rPr>
+        <w:t>Much of the remote node I2C software operates using the same code as the local node. For a general description of operation refer to the local node section. Specifics for the remote node are provide</w:t>
+      </w:r>
+      <w:r>
+        <w:rPr>
+          <w:rFonts w:ascii="Times New Roman" w:hAnsi="Times New Roman" w:cs="Times New Roman"/>
+          <w:sz w:val="24"/>
+          <w:szCs w:val="24"/>
+        </w:rPr>
+        <w:t>d</w:t>
+      </w:r>
+      <w:r>
+        <w:rPr>
+          <w:rFonts w:ascii="Times New Roman" w:hAnsi="Times New Roman" w:cs="Times New Roman"/>
+          <w:sz w:val="24"/>
+          <w:szCs w:val="24"/>
+        </w:rPr>
+        <w:t xml:space="preserve"> below.</w:t>
+      </w:r>
+    </w:p>
+    <w:p>
+      <w:pPr>
+        <w:spacing w:line="240" w:lineRule="auto"/>
+        <w:ind w:left="1440"/>
+        <w:outlineLvl w:val="0"/>
+        <w:rPr>
+          <w:rFonts w:ascii="Times New Roman" w:hAnsi="Times New Roman" w:cs="Times New Roman"/>
           <w:i/>
           <w:sz w:val="24"/>
           <w:szCs w:val="24"/>
@@ -6772,6 +7464,78 @@
           <w:sz w:val="24"/>
           <w:szCs w:val="24"/>
         </w:rPr>
+        <w:t>Outgoing –</w:t>
+      </w:r>
+      <w:r>
+        <w:rPr>
+          <w:rFonts w:ascii="Times New Roman" w:hAnsi="Times New Roman" w:cs="Times New Roman"/>
+          <w:i/>
+          <w:sz w:val="24"/>
+          <w:szCs w:val="24"/>
+        </w:rPr>
+        <w:t>Monitor</w:t>
+      </w:r>
+      <w:r>
+        <w:rPr>
+          <w:rFonts w:ascii="Times New Roman" w:hAnsi="Times New Roman" w:cs="Times New Roman"/>
+          <w:i/>
+          <w:sz w:val="24"/>
+          <w:szCs w:val="24"/>
+        </w:rPr>
+        <w:t xml:space="preserve"> Channel</w:t>
+      </w:r>
+    </w:p>
+    <w:p>
+      <w:pPr>
+        <w:spacing w:after="0" w:line="240" w:lineRule="auto"/>
+        <w:ind w:left="1440"/>
+        <w:outlineLvl w:val="0"/>
+        <w:rPr>
+          <w:rFonts w:ascii="Times New Roman" w:hAnsi="Times New Roman" w:cs="Times New Roman"/>
+          <w:sz w:val="24"/>
+          <w:szCs w:val="24"/>
+        </w:rPr>
+      </w:pPr>
+      <w:r>
+        <w:rPr>
+          <w:rFonts w:ascii="Times New Roman" w:hAnsi="Times New Roman" w:cs="Times New Roman"/>
+          <w:sz w:val="24"/>
+          <w:szCs w:val="24"/>
+        </w:rPr>
+        <w:t xml:space="preserve">The outgoing channel sent two bytes of data to the local node. The first byte encodes the actual motor speed following the coding convention used throughout the system. The second byte contains the error state encoded as an integer. The MSSP1 module is configured just like the local node using the same polling scheme. </w:t>
+      </w:r>
+    </w:p>
+    <w:p>
+      <w:pPr>
+        <w:spacing w:after="0" w:line="240" w:lineRule="auto"/>
+        <w:ind w:left="1440"/>
+        <w:outlineLvl w:val="0"/>
+        <w:rPr>
+          <w:rFonts w:ascii="Times New Roman" w:hAnsi="Times New Roman" w:cs="Times New Roman"/>
+          <w:sz w:val="24"/>
+          <w:szCs w:val="24"/>
+        </w:rPr>
+      </w:pPr>
+    </w:p>
+    <w:p>
+      <w:pPr>
+        <w:spacing w:after="0" w:line="240" w:lineRule="auto"/>
+        <w:ind w:left="1440"/>
+        <w:outlineLvl w:val="0"/>
+        <w:rPr>
+          <w:rFonts w:ascii="Times New Roman" w:hAnsi="Times New Roman" w:cs="Times New Roman"/>
+          <w:i/>
+          <w:sz w:val="24"/>
+          <w:szCs w:val="24"/>
+        </w:rPr>
+      </w:pPr>
+      <w:r>
+        <w:rPr>
+          <w:rFonts w:ascii="Times New Roman" w:hAnsi="Times New Roman" w:cs="Times New Roman"/>
+          <w:i/>
+          <w:sz w:val="24"/>
+          <w:szCs w:val="24"/>
+        </w:rPr>
         <w:t xml:space="preserve">Incoming – </w:t>
       </w:r>
       <w:r>
@@ -6822,15 +7586,8 @@
           <w:sz w:val="24"/>
           <w:szCs w:val="24"/>
         </w:rPr>
-        <w:t xml:space="preserve">The incoming channel utilizes an interrupt-based scheme </w:t>
-      </w:r>
-      <w:r>
-        <w:rPr>
-          <w:rFonts w:ascii="Times New Roman" w:hAnsi="Times New Roman" w:cs="Times New Roman"/>
-          <w:sz w:val="24"/>
-          <w:szCs w:val="24"/>
-        </w:rPr>
-        <w:t>in the same manner as the local node. However, since the remote only receives a single byte containing the set speed, the interrupt service routine merely check whether the MSSP data buffer contains an address or actual data: actual data is stored to the set speed global variab</w:t>
+        <w:lastRenderedPageBreak/>
+        <w:t>The incoming channel utilizes an interrupt-based scheme in the same manner as the local node. However, since the remote only receives a single byte containing the set speed, the interrupt service routine merely check whether the MSSP data buffer contains an address or actual data: actual data is stored to the set speed global variab</w:t>
       </w:r>
       <w:r>
         <w:rPr>
@@ -6884,7 +7641,6 @@
           <w:sz w:val="24"/>
           <w:szCs w:val="24"/>
         </w:rPr>
-        <w:lastRenderedPageBreak/>
         <w:t>TESTING</w:t>
       </w:r>
       <w:bookmarkEnd w:id="9"/>
@@ -7372,6 +8128,232 @@
 <file path=word/numbering.xml><?xml version="1.0" encoding="utf-8"?>
 <w:numbering xmlns:wpc="http://schemas.microsoft.com/office/word/2010/wordprocessingCanvas" xmlns:mc="http://schemas.openxmlformats.org/markup-compatibility/2006" xmlns:o="urn:schemas-microsoft-com:office:office" xmlns:r="http://schemas.openxmlformats.org/officeDocument/2006/relationships" xmlns:m="http://schemas.openxmlformats.org/officeDocument/2006/math" xmlns:v="urn:schemas-microsoft-com:vml" xmlns:wp14="http://schemas.microsoft.com/office/word/2010/wordprocessingDrawing" xmlns:wp="http://schemas.openxmlformats.org/drawingml/2006/wordprocessingDrawing" xmlns:w10="urn:schemas-microsoft-com:office:word" xmlns:w="http://schemas.openxmlformats.org/wordprocessingml/2006/main" xmlns:w14="http://schemas.microsoft.com/office/word/2010/wordml" xmlns:wpg="http://schemas.microsoft.com/office/word/2010/wordprocessingGroup" xmlns:wpi="http://schemas.microsoft.com/office/word/2010/wordprocessingInk" xmlns:wne="http://schemas.microsoft.com/office/word/2006/wordml" xmlns:wps="http://schemas.microsoft.com/office/word/2010/wordprocessingShape" mc:Ignorable="w14 wp14">
   <w:abstractNum w:abstractNumId="0">
+    <w:nsid w:val="037C592B"/>
+    <w:multiLevelType w:val="hybridMultilevel"/>
+    <w:tmpl w:val="3626BBAC"/>
+    <w:lvl w:ilvl="0" w:tplc="04090001">
+      <w:start w:val="1"/>
+      <w:numFmt w:val="bullet"/>
+      <w:lvlText w:val=""/>
+      <w:lvlJc w:val="left"/>
+      <w:pPr>
+        <w:ind w:left="2160" w:hanging="360"/>
+      </w:pPr>
+      <w:rPr>
+        <w:rFonts w:ascii="Symbol" w:hAnsi="Symbol" w:hint="default"/>
+      </w:rPr>
+    </w:lvl>
+    <w:lvl w:ilvl="1" w:tplc="04090003" w:tentative="1">
+      <w:start w:val="1"/>
+      <w:numFmt w:val="bullet"/>
+      <w:lvlText w:val="o"/>
+      <w:lvlJc w:val="left"/>
+      <w:pPr>
+        <w:ind w:left="2880" w:hanging="360"/>
+      </w:pPr>
+      <w:rPr>
+        <w:rFonts w:ascii="Courier New" w:hAnsi="Courier New" w:cs="Courier New" w:hint="default"/>
+      </w:rPr>
+    </w:lvl>
+    <w:lvl w:ilvl="2" w:tplc="04090005" w:tentative="1">
+      <w:start w:val="1"/>
+      <w:numFmt w:val="bullet"/>
+      <w:lvlText w:val=""/>
+      <w:lvlJc w:val="left"/>
+      <w:pPr>
+        <w:ind w:left="3600" w:hanging="360"/>
+      </w:pPr>
+      <w:rPr>
+        <w:rFonts w:ascii="Wingdings" w:hAnsi="Wingdings" w:hint="default"/>
+      </w:rPr>
+    </w:lvl>
+    <w:lvl w:ilvl="3" w:tplc="04090001" w:tentative="1">
+      <w:start w:val="1"/>
+      <w:numFmt w:val="bullet"/>
+      <w:lvlText w:val=""/>
+      <w:lvlJc w:val="left"/>
+      <w:pPr>
+        <w:ind w:left="4320" w:hanging="360"/>
+      </w:pPr>
+      <w:rPr>
+        <w:rFonts w:ascii="Symbol" w:hAnsi="Symbol" w:hint="default"/>
+      </w:rPr>
+    </w:lvl>
+    <w:lvl w:ilvl="4" w:tplc="04090003" w:tentative="1">
+      <w:start w:val="1"/>
+      <w:numFmt w:val="bullet"/>
+      <w:lvlText w:val="o"/>
+      <w:lvlJc w:val="left"/>
+      <w:pPr>
+        <w:ind w:left="5040" w:hanging="360"/>
+      </w:pPr>
+      <w:rPr>
+        <w:rFonts w:ascii="Courier New" w:hAnsi="Courier New" w:cs="Courier New" w:hint="default"/>
+      </w:rPr>
+    </w:lvl>
+    <w:lvl w:ilvl="5" w:tplc="04090005" w:tentative="1">
+      <w:start w:val="1"/>
+      <w:numFmt w:val="bullet"/>
+      <w:lvlText w:val=""/>
+      <w:lvlJc w:val="left"/>
+      <w:pPr>
+        <w:ind w:left="5760" w:hanging="360"/>
+      </w:pPr>
+      <w:rPr>
+        <w:rFonts w:ascii="Wingdings" w:hAnsi="Wingdings" w:hint="default"/>
+      </w:rPr>
+    </w:lvl>
+    <w:lvl w:ilvl="6" w:tplc="04090001" w:tentative="1">
+      <w:start w:val="1"/>
+      <w:numFmt w:val="bullet"/>
+      <w:lvlText w:val=""/>
+      <w:lvlJc w:val="left"/>
+      <w:pPr>
+        <w:ind w:left="6480" w:hanging="360"/>
+      </w:pPr>
+      <w:rPr>
+        <w:rFonts w:ascii="Symbol" w:hAnsi="Symbol" w:hint="default"/>
+      </w:rPr>
+    </w:lvl>
+    <w:lvl w:ilvl="7" w:tplc="04090003" w:tentative="1">
+      <w:start w:val="1"/>
+      <w:numFmt w:val="bullet"/>
+      <w:lvlText w:val="o"/>
+      <w:lvlJc w:val="left"/>
+      <w:pPr>
+        <w:ind w:left="7200" w:hanging="360"/>
+      </w:pPr>
+      <w:rPr>
+        <w:rFonts w:ascii="Courier New" w:hAnsi="Courier New" w:cs="Courier New" w:hint="default"/>
+      </w:rPr>
+    </w:lvl>
+    <w:lvl w:ilvl="8" w:tplc="04090005" w:tentative="1">
+      <w:start w:val="1"/>
+      <w:numFmt w:val="bullet"/>
+      <w:lvlText w:val=""/>
+      <w:lvlJc w:val="left"/>
+      <w:pPr>
+        <w:ind w:left="7920" w:hanging="360"/>
+      </w:pPr>
+      <w:rPr>
+        <w:rFonts w:ascii="Wingdings" w:hAnsi="Wingdings" w:hint="default"/>
+      </w:rPr>
+    </w:lvl>
+  </w:abstractNum>
+  <w:abstractNum w:abstractNumId="1">
+    <w:nsid w:val="09F104E2"/>
+    <w:multiLevelType w:val="hybridMultilevel"/>
+    <w:tmpl w:val="EACADD8E"/>
+    <w:lvl w:ilvl="0" w:tplc="04090001">
+      <w:start w:val="1"/>
+      <w:numFmt w:val="bullet"/>
+      <w:lvlText w:val=""/>
+      <w:lvlJc w:val="left"/>
+      <w:pPr>
+        <w:ind w:left="2160" w:hanging="360"/>
+      </w:pPr>
+      <w:rPr>
+        <w:rFonts w:ascii="Symbol" w:hAnsi="Symbol" w:hint="default"/>
+      </w:rPr>
+    </w:lvl>
+    <w:lvl w:ilvl="1" w:tplc="04090003" w:tentative="1">
+      <w:start w:val="1"/>
+      <w:numFmt w:val="bullet"/>
+      <w:lvlText w:val="o"/>
+      <w:lvlJc w:val="left"/>
+      <w:pPr>
+        <w:ind w:left="2880" w:hanging="360"/>
+      </w:pPr>
+      <w:rPr>
+        <w:rFonts w:ascii="Courier New" w:hAnsi="Courier New" w:cs="Courier New" w:hint="default"/>
+      </w:rPr>
+    </w:lvl>
+    <w:lvl w:ilvl="2" w:tplc="04090005" w:tentative="1">
+      <w:start w:val="1"/>
+      <w:numFmt w:val="bullet"/>
+      <w:lvlText w:val=""/>
+      <w:lvlJc w:val="left"/>
+      <w:pPr>
+        <w:ind w:left="3600" w:hanging="360"/>
+      </w:pPr>
+      <w:rPr>
+        <w:rFonts w:ascii="Wingdings" w:hAnsi="Wingdings" w:hint="default"/>
+      </w:rPr>
+    </w:lvl>
+    <w:lvl w:ilvl="3" w:tplc="04090001" w:tentative="1">
+      <w:start w:val="1"/>
+      <w:numFmt w:val="bullet"/>
+      <w:lvlText w:val=""/>
+      <w:lvlJc w:val="left"/>
+      <w:pPr>
+        <w:ind w:left="4320" w:hanging="360"/>
+      </w:pPr>
+      <w:rPr>
+        <w:rFonts w:ascii="Symbol" w:hAnsi="Symbol" w:hint="default"/>
+      </w:rPr>
+    </w:lvl>
+    <w:lvl w:ilvl="4" w:tplc="04090003" w:tentative="1">
+      <w:start w:val="1"/>
+      <w:numFmt w:val="bullet"/>
+      <w:lvlText w:val="o"/>
+      <w:lvlJc w:val="left"/>
+      <w:pPr>
+        <w:ind w:left="5040" w:hanging="360"/>
+      </w:pPr>
+      <w:rPr>
+        <w:rFonts w:ascii="Courier New" w:hAnsi="Courier New" w:cs="Courier New" w:hint="default"/>
+      </w:rPr>
+    </w:lvl>
+    <w:lvl w:ilvl="5" w:tplc="04090005" w:tentative="1">
+      <w:start w:val="1"/>
+      <w:numFmt w:val="bullet"/>
+      <w:lvlText w:val=""/>
+      <w:lvlJc w:val="left"/>
+      <w:pPr>
+        <w:ind w:left="5760" w:hanging="360"/>
+      </w:pPr>
+      <w:rPr>
+        <w:rFonts w:ascii="Wingdings" w:hAnsi="Wingdings" w:hint="default"/>
+      </w:rPr>
+    </w:lvl>
+    <w:lvl w:ilvl="6" w:tplc="04090001" w:tentative="1">
+      <w:start w:val="1"/>
+      <w:numFmt w:val="bullet"/>
+      <w:lvlText w:val=""/>
+      <w:lvlJc w:val="left"/>
+      <w:pPr>
+        <w:ind w:left="6480" w:hanging="360"/>
+      </w:pPr>
+      <w:rPr>
+        <w:rFonts w:ascii="Symbol" w:hAnsi="Symbol" w:hint="default"/>
+      </w:rPr>
+    </w:lvl>
+    <w:lvl w:ilvl="7" w:tplc="04090003" w:tentative="1">
+      <w:start w:val="1"/>
+      <w:numFmt w:val="bullet"/>
+      <w:lvlText w:val="o"/>
+      <w:lvlJc w:val="left"/>
+      <w:pPr>
+        <w:ind w:left="7200" w:hanging="360"/>
+      </w:pPr>
+      <w:rPr>
+        <w:rFonts w:ascii="Courier New" w:hAnsi="Courier New" w:cs="Courier New" w:hint="default"/>
+      </w:rPr>
+    </w:lvl>
+    <w:lvl w:ilvl="8" w:tplc="04090005" w:tentative="1">
+      <w:start w:val="1"/>
+      <w:numFmt w:val="bullet"/>
+      <w:lvlText w:val=""/>
+      <w:lvlJc w:val="left"/>
+      <w:pPr>
+        <w:ind w:left="7920" w:hanging="360"/>
+      </w:pPr>
+      <w:rPr>
+        <w:rFonts w:ascii="Wingdings" w:hAnsi="Wingdings" w:hint="default"/>
+      </w:rPr>
+    </w:lvl>
+  </w:abstractNum>
+  <w:abstractNum w:abstractNumId="2">
     <w:nsid w:val="0B684C35"/>
     <w:multiLevelType w:val="hybridMultilevel"/>
     <w:tmpl w:val="25AA4A08"/>
@@ -7463,7 +8445,7 @@
       </w:pPr>
     </w:lvl>
   </w:abstractNum>
-  <w:abstractNum w:abstractNumId="1">
+  <w:abstractNum w:abstractNumId="3">
     <w:nsid w:val="31CA4690"/>
     <w:multiLevelType w:val="hybridMultilevel"/>
     <w:tmpl w:val="68D0896A"/>
@@ -7576,7 +8558,7 @@
       </w:rPr>
     </w:lvl>
   </w:abstractNum>
-  <w:abstractNum w:abstractNumId="2">
+  <w:abstractNum w:abstractNumId="4">
     <w:nsid w:val="5E787492"/>
     <w:multiLevelType w:val="hybridMultilevel"/>
     <w:tmpl w:val="9692F680"/>
@@ -7666,13 +8648,19 @@
     </w:lvl>
   </w:abstractNum>
   <w:num w:numId="1">
+    <w:abstractNumId w:val="4"/>
+  </w:num>
+  <w:num w:numId="2">
     <w:abstractNumId w:val="2"/>
   </w:num>
-  <w:num w:numId="2">
+  <w:num w:numId="3">
+    <w:abstractNumId w:val="3"/>
+  </w:num>
+  <w:num w:numId="4">
+    <w:abstractNumId w:val="1"/>
+  </w:num>
+  <w:num w:numId="5">
     <w:abstractNumId w:val="0"/>
-  </w:num>
-  <w:num w:numId="3">
-    <w:abstractNumId w:val="1"/>
   </w:num>
 </w:numbering>
 </file>
@@ -8637,7 +9625,7 @@
   <a:extraClrSchemeLst/>
   <a:extLst>
     <a:ext uri="{05A4C25C-085E-4340-85A3-A5531E510DB2}">
-      <thm15:themeFamily xmlns:thm15="http://schemas.microsoft.com/office/thememl/2012/main" xmlns="" name="Office Theme" id="{62F939B6-93AF-4DB8-9C6B-D6C7DFDC589F}" vid="{4A3C46E8-61CC-4603-A589-7422A47A8E4A}"/>
+      <thm15:themeFamily xmlns="" xmlns:thm15="http://schemas.microsoft.com/office/thememl/2012/main" name="Office Theme" id="{62F939B6-93AF-4DB8-9C6B-D6C7DFDC589F}" vid="{4A3C46E8-61CC-4603-A589-7422A47A8E4A}"/>
     </a:ext>
   </a:extLst>
 </a:theme>
@@ -8648,7 +9636,7 @@
 </file>
 
 <file path=customXml/itemProps1.xml><?xml version="1.0" encoding="utf-8"?>
-<ds:datastoreItem xmlns:ds="http://schemas.openxmlformats.org/officeDocument/2006/customXml" ds:itemID="{3A19E9D2-6FC4-49D6-A3A6-58722BB17BDC}">
+<ds:datastoreItem xmlns:ds="http://schemas.openxmlformats.org/officeDocument/2006/customXml" ds:itemID="{91B87056-ADC4-4B84-A886-B5911CE4615B}">
   <ds:schemaRefs>
     <ds:schemaRef ds:uri="http://schemas.openxmlformats.org/officeDocument/2006/bibliography"/>
   </ds:schemaRefs>

</xml_diff>